<commit_message>
Finished figcatpions for description pages
</commit_message>
<xml_diff>
--- a/Design + Wireframes/Design.docx
+++ b/Design + Wireframes/Design.docx
@@ -8,8 +8,6 @@
           <w:b/>
         </w:rPr>
       </w:pPr>
-      <w:bookmarkStart w:id="0" w:name="_GoBack"/>
-      <w:bookmarkEnd w:id="0"/>
       <w:r>
         <w:rPr>
           <w:b/>
@@ -832,6 +830,101 @@
         </mc:AlternateContent>
       </w:r>
     </w:p>
+    <w:p/>
+    <w:p/>
+    <w:p/>
+    <w:p/>
+    <w:p/>
+    <w:p/>
+    <w:p/>
+    <w:p/>
+    <w:p/>
+    <w:p/>
+    <w:p/>
+    <w:p/>
+    <w:p/>
+    <w:p/>
+    <w:p/>
+    <w:p/>
+    <w:p/>
+    <w:p/>
+    <w:p/>
+    <w:p/>
+    <w:p/>
+    <w:p/>
+    <w:p/>
+    <w:p/>
+    <w:p/>
+    <w:p>
+      <w:r>
+        <w:t xml:space="preserve">The development process for my website was more of an incremental process as I started the foundation of each website first then implemented a basic CSS to show how everything would layout. After, this I had </w:t>
+      </w:r>
+      <w:r>
+        <w:t>implemented the design scheme I was going against, since my website was going to be a film review website, I had tried to follow the IMDB colour scheme of yellow and black. The main issue I had encountered was the resizing of the navigation bar when I had shrunk the window or using it on a smaller device. Also, the creating of the navigation bar was quite difficult as I tried to broaden my knowledge and attempted to implement the navigation bar in JavaScript, which seems to have worked.</w:t>
+      </w:r>
+      <w:r>
+        <w:t xml:space="preserve"> Media breakpoints were confusing to get my head around as I had difficulties trying to implement the correct sizes and </w:t>
+      </w:r>
+      <w:r>
+        <w:t>keep the lining of the images above each other.</w:t>
+      </w:r>
+    </w:p>
+    <w:p/>
+    <w:p>
+      <w:r>
+        <w:t>What website is?</w:t>
+      </w:r>
+    </w:p>
+    <w:p>
+      <w:r>
+        <w:t>Issues? Minor major</w:t>
+      </w:r>
+    </w:p>
+    <w:p>
+      <w:r>
+        <w:t>PARC</w:t>
+      </w:r>
+      <w:r>
+        <w:t>?</w:t>
+      </w:r>
+      <w:r>
+        <w:t xml:space="preserve"> Each point, say how you applied it to website.</w:t>
+      </w:r>
+    </w:p>
+    <w:p>
+      <w:r>
+        <w:t>IA?</w:t>
+      </w:r>
+    </w:p>
+    <w:p>
+      <w:r>
+        <w:t>Flow diagram</w:t>
+      </w:r>
+    </w:p>
+    <w:p>
+      <w:r>
+        <w:t>Application of JS and CSS?</w:t>
+      </w:r>
+    </w:p>
+    <w:p>
+      <w:r>
+        <w:t xml:space="preserve">Design, </w:t>
+      </w:r>
+      <w:proofErr w:type="spellStart"/>
+      <w:r>
+        <w:t>invisi</w:t>
+      </w:r>
+      <w:bookmarkStart w:id="0" w:name="_GoBack"/>
+      <w:bookmarkEnd w:id="0"/>
+      <w:r>
+        <w:t>on</w:t>
+      </w:r>
+      <w:proofErr w:type="spellEnd"/>
+      <w:r>
+        <w:t xml:space="preserve"> prototype.</w:t>
+      </w:r>
+    </w:p>
+    <w:p/>
     <w:sectPr>
       <w:pgSz w:w="11900" w:h="16840"/>
       <w:pgMar w:top="1440" w:right="1440" w:bottom="1440" w:left="1440" w:header="720" w:footer="720" w:gutter="0"/>

</xml_diff>